<commit_message>
update change to document file
</commit_message>
<xml_diff>
--- a/tài liệu/Đồ Án Tốt Nghiệp.docx
+++ b/tài liệu/Đồ Án Tốt Nghiệp.docx
@@ -3829,21 +3829,7 @@
             <w:rStyle w:val="Hyperlink"/>
             <w:noProof/>
           </w:rPr>
-          <w:t>CHƯƠNG 4 PH</w:t>
-        </w:r>
-        <w:r>
-          <w:rPr>
-            <w:rStyle w:val="Hyperlink"/>
-            <w:noProof/>
-          </w:rPr>
-          <w:t>Â</w:t>
-        </w:r>
-        <w:r>
-          <w:rPr>
-            <w:rStyle w:val="Hyperlink"/>
-            <w:noProof/>
-          </w:rPr>
-          <w:t>N TÍCH VÀ THIẾT KẾ CHƯƠNG TRÌNH DEMO</w:t>
+          <w:t>CHƯƠNG 4 PHÂN TÍCH VÀ THIẾT KẾ CHƯƠNG TRÌNH DEMO</w:t>
         </w:r>
         <w:r>
           <w:rPr>
@@ -3981,21 +3967,7 @@
             <w:rStyle w:val="Hyperlink"/>
             <w:noProof/>
           </w:rPr>
-          <w:t xml:space="preserve">CHƯƠNG </w:t>
-        </w:r>
-        <w:r>
-          <w:rPr>
-            <w:rStyle w:val="Hyperlink"/>
-            <w:noProof/>
-          </w:rPr>
-          <w:t>5</w:t>
-        </w:r>
-        <w:r>
-          <w:rPr>
-            <w:rStyle w:val="Hyperlink"/>
-            <w:noProof/>
-          </w:rPr>
-          <w:t xml:space="preserve"> KẾT LUẬN VÀ HƯỚNG PHÁT TRIỂN</w:t>
+          <w:t>CHƯƠNG 5 KẾT LUẬN VÀ HƯỚNG PHÁT TRIỂN</w:t>
         </w:r>
         <w:r>
           <w:rPr>
@@ -5997,31 +5969,16 @@
         <w:spacing w:after="160" w:line="259" w:lineRule="auto"/>
         <w:ind w:firstLine="0"/>
       </w:pPr>
-      <w:r>
-        <w:fldChar w:fldCharType="begin"/>
-      </w:r>
-      <w:r>
-        <w:instrText xml:space="preserve"> TOC \h \z \t "Title,Tên bảng" \c </w:instrText>
-      </w:r>
-      <w:r>
-        <w:fldChar w:fldCharType="separate"/>
-      </w:r>
-      <w:r>
-        <w:rPr>
-          <w:b/>
-          <w:bCs/>
-          <w:noProof/>
-        </w:rPr>
-        <w:t>No table of figures entries found.</w:t>
-      </w:r>
-      <w:r>
-        <w:rPr>
-          <w:b/>
-          <w:bCs/>
-          <w:noProof/>
-        </w:rPr>
-        <w:fldChar w:fldCharType="end"/>
-      </w:r>
+      <w:fldSimple w:instr=" TOC \h \z \t &quot;Title,Tên bảng&quot; \c ">
+        <w:r>
+          <w:rPr>
+            <w:b/>
+            <w:bCs/>
+            <w:noProof/>
+          </w:rPr>
+          <w:t>No table of figures entries found.</w:t>
+        </w:r>
+      </w:fldSimple>
     </w:p>
     <w:p>
       <w:pPr>
@@ -14698,7 +14655,7 @@
         </w:rPr>
         <w:lastRenderedPageBreak/>
         <w:drawing>
-          <wp:inline distT="0" distB="0" distL="0" distR="0" wp14:anchorId="3B264438" wp14:editId="6B6C1CCE">
+          <wp:inline distT="0" distB="0" distL="0" distR="0" wp14:anchorId="3B264438" wp14:editId="425B4FF6">
             <wp:extent cx="5355590" cy="3570196"/>
             <wp:effectExtent l="0" t="0" r="0" b="0"/>
             <wp:docPr id="18694675" name="Picture 7" descr="A diagram of a line with red and blue dots&#10;&#10;Description automatically generated"/>
@@ -19166,7 +19123,7 @@
           <w:noProof/>
         </w:rPr>
         <w:drawing>
-          <wp:inline distT="0" distB="0" distL="0" distR="0" wp14:anchorId="5B2F9EE0" wp14:editId="789AF313">
+          <wp:inline distT="0" distB="0" distL="0" distR="0" wp14:anchorId="5B2F9EE0" wp14:editId="02B3AF5E">
             <wp:extent cx="2812276" cy="1617590"/>
             <wp:effectExtent l="0" t="0" r="0" b="1905"/>
             <wp:docPr id="571788669" name="Picture 8"/>
@@ -20730,7 +20687,7 @@
           <w:noProof/>
         </w:rPr>
         <w:drawing>
-          <wp:inline distT="0" distB="0" distL="0" distR="0" wp14:anchorId="527E87EE" wp14:editId="74E10C1F">
+          <wp:inline distT="0" distB="0" distL="0" distR="0" wp14:anchorId="527E87EE" wp14:editId="17F08F3C">
             <wp:extent cx="3003268" cy="1803980"/>
             <wp:effectExtent l="0" t="0" r="0" b="6350"/>
             <wp:docPr id="1580916273" name="Picture 3" descr="A rectangular object with arrows pointing to the center&#10;&#10;AI-generated content may be incorrect."/>
@@ -21713,12 +21670,12 @@
       <w:pPr>
         <w:pStyle w:val="Heading2"/>
       </w:pPr>
-      <w:bookmarkStart w:id="66" w:name="_Toc191957613"/>
-      <w:bookmarkStart w:id="67" w:name="_Toc198131404"/>
+      <w:bookmarkStart w:id="66" w:name="_Toc198131404"/>
+      <w:bookmarkStart w:id="67" w:name="_Toc191957613"/>
       <w:r>
         <w:t>3.1 Môi trường thực nghiệm</w:t>
       </w:r>
-      <w:bookmarkEnd w:id="67"/>
+      <w:bookmarkEnd w:id="66"/>
     </w:p>
     <w:p>
       <w:pPr>
@@ -26439,7 +26396,7 @@
           <w:noProof/>
         </w:rPr>
         <w:drawing>
-          <wp:inline distT="0" distB="0" distL="0" distR="0" wp14:anchorId="5537B7F7" wp14:editId="1E0D0762">
+          <wp:inline distT="0" distB="0" distL="0" distR="0" wp14:anchorId="5537B7F7" wp14:editId="3F82CC9E">
             <wp:extent cx="5731510" cy="3439160"/>
             <wp:effectExtent l="0" t="0" r="2540" b="8890"/>
             <wp:docPr id="212902049" name="Picture 4" descr="A graph of different colored bars&#10;&#10;AI-generated content may be incorrect."/>
@@ -27007,7 +26964,13 @@
         </w:numPr>
       </w:pPr>
       <w:r>
-        <w:t>Người dùng nghe được một nguồn âm giọng nói và nghi ngờ là âm thanh giả mạo được tổng hợp bởi Deepfake</w:t>
+        <w:t>Người dùng nghe được một giọng nói</w:t>
+      </w:r>
+      <w:r>
+        <w:t xml:space="preserve"> tiếng Anh</w:t>
+      </w:r>
+      <w:r>
+        <w:t xml:space="preserve"> và nghi ngờ là âm thanh giả mạo được tổng hợp bởi Deepfake</w:t>
       </w:r>
     </w:p>
     <w:p>
@@ -27149,7 +27112,7 @@
         <w:pStyle w:val="Heading1"/>
       </w:pPr>
       <w:bookmarkStart w:id="76" w:name="_Toc198131414"/>
-      <w:bookmarkEnd w:id="66"/>
+      <w:bookmarkEnd w:id="67"/>
       <w:r>
         <w:rPr>
           <w:caps w:val="0"/>
@@ -27174,22 +27137,20 @@
     <w:bookmarkEnd w:id="77" w:displacedByCustomXml="next"/>
     <w:sdt>
       <w:sdtPr>
+        <w:rPr>
+          <w:rFonts w:eastAsiaTheme="minorHAnsi" w:cstheme="minorBidi"/>
+          <w:b w:val="0"/>
+          <w:caps w:val="0"/>
+          <w:color w:val="auto"/>
+          <w:sz w:val="28"/>
+          <w:szCs w:val="28"/>
+        </w:rPr>
         <w:id w:val="-1490703989"/>
         <w:docPartObj>
           <w:docPartGallery w:val="Bibliographies"/>
           <w:docPartUnique/>
         </w:docPartObj>
       </w:sdtPr>
-      <w:sdtEndPr>
-        <w:rPr>
-          <w:rFonts w:eastAsiaTheme="minorHAnsi" w:cstheme="minorBidi"/>
-          <w:b w:val="0"/>
-          <w:caps w:val="0"/>
-          <w:color w:val="auto"/>
-          <w:sz w:val="28"/>
-          <w:szCs w:val="28"/>
-        </w:rPr>
-      </w:sdtEndPr>
       <w:sdtContent>
         <w:p>
           <w:pPr>

</xml_diff>